<commit_message>
Random Movement+ Brownian motion SIMULATION+
</commit_message>
<xml_diff>
--- a/finn project-regression/My project part.docx
+++ b/finn project-regression/My project part.docx
@@ -7,6 +7,26 @@
         <w:spacing w:line="480" w:lineRule="auto"/>
         <w:rPr>
           <w:rFonts w:ascii="Arial" w:hAnsi="Arial" w:cs="Arial"/>
+          <w:b/>
+          <w:sz w:val="28"/>
+          <w:szCs w:val="28"/>
+        </w:rPr>
+      </w:pPr>
+      <w:r>
+        <w:rPr>
+          <w:rFonts w:ascii="Arial" w:hAnsi="Arial" w:cs="Arial"/>
+          <w:b/>
+          <w:sz w:val="28"/>
+          <w:szCs w:val="28"/>
+        </w:rPr>
+        <w:t>CAPM AND FAMMA-FRENCH MODEL (with Heatmap analysis):</w:t>
+      </w:r>
+    </w:p>
+    <w:p>
+      <w:pPr>
+        <w:spacing w:line="480" w:lineRule="auto"/>
+        <w:rPr>
+          <w:rFonts w:ascii="Arial" w:hAnsi="Arial" w:cs="Arial"/>
           <w:sz w:val="24"/>
           <w:szCs w:val="24"/>
         </w:rPr>
@@ -273,7 +293,16 @@
           <w:sz w:val="24"/>
           <w:szCs w:val="24"/>
         </w:rPr>
-        <w:t>. The reasoning being that we wanted to improve the accuracy of both of our models and if we were to give more data to our model, we were to get improve</w:t>
+        <w:t xml:space="preserve">. The reasoning being that we wanted to improve the accuracy of both of our models and if we were to give more data to our model, we were to get </w:t>
+      </w:r>
+      <w:r>
+        <w:rPr>
+          <w:rFonts w:ascii="Arial" w:hAnsi="Arial" w:cs="Arial"/>
+          <w:sz w:val="24"/>
+          <w:szCs w:val="24"/>
+        </w:rPr>
+        <w:lastRenderedPageBreak/>
+        <w:t>improve</w:t>
       </w:r>
       <w:r>
         <w:rPr>
@@ -305,16 +334,7 @@
           <w:sz w:val="24"/>
           <w:szCs w:val="24"/>
         </w:rPr>
-        <w:t xml:space="preserve"> that it was imperative for us to use daily data so that our </w:t>
-      </w:r>
-      <w:r>
-        <w:rPr>
-          <w:rFonts w:ascii="Arial" w:hAnsi="Arial" w:cs="Arial"/>
-          <w:sz w:val="24"/>
-          <w:szCs w:val="24"/>
-        </w:rPr>
-        <w:lastRenderedPageBreak/>
-        <w:t>model does not throttle due to lack of data.</w:t>
+        <w:t xml:space="preserve"> that it was imperative for us to use daily data so that our model does not throttle due to lack of data.</w:t>
       </w:r>
       <w:r>
         <w:rPr>
@@ -322,230 +342,23 @@
         </w:rPr>
         <w:t xml:space="preserve"> </w:t>
       </w:r>
+    </w:p>
+    <w:p>
+      <w:pPr>
+        <w:spacing w:line="480" w:lineRule="auto"/>
+        <w:rPr>
+          <w:noProof/>
+        </w:rPr>
+      </w:pPr>
       <w:r>
         <w:rPr>
           <w:noProof/>
         </w:rPr>
         <w:drawing>
-          <wp:inline distT="0" distB="0" distL="0" distR="0" wp14:anchorId="4080B1B2" wp14:editId="3655B44D">
-            <wp:extent cx="5429250" cy="1308100"/>
+          <wp:inline distT="0" distB="0" distL="0" distR="0" wp14:anchorId="2DC91F40" wp14:editId="0C29E73E">
+            <wp:extent cx="5276850" cy="1270353"/>
             <wp:effectExtent l="0" t="0" r="0" b="6350"/>
             <wp:docPr id="1" name="Picture 1"/>
-            <wp:cNvGraphicFramePr>
-              <a:graphicFrameLocks xmlns:a="http://schemas.openxmlformats.org/drawingml/2006/main" noChangeAspect="1"/>
-            </wp:cNvGraphicFramePr>
-            <a:graphic xmlns:a="http://schemas.openxmlformats.org/drawingml/2006/main">
-              <a:graphicData uri="http://schemas.openxmlformats.org/drawingml/2006/picture">
-                <pic:pic xmlns:pic="http://schemas.openxmlformats.org/drawingml/2006/picture">
-                  <pic:nvPicPr>
-                    <pic:cNvPr id="1" name=""/>
-                    <pic:cNvPicPr/>
-                  </pic:nvPicPr>
-                  <pic:blipFill>
-                    <a:blip r:embed="rId4">
-                      <a:extLst>
-                        <a:ext uri="{28A0092B-C50C-407E-A947-70E740481C1C}">
-                          <a14:useLocalDpi xmlns:a14="http://schemas.microsoft.com/office/drawing/2010/main" val="0"/>
-                        </a:ext>
-                      </a:extLst>
-                    </a:blip>
-                    <a:stretch>
-                      <a:fillRect/>
-                    </a:stretch>
-                  </pic:blipFill>
-                  <pic:spPr>
-                    <a:xfrm>
-                      <a:off x="0" y="0"/>
-                      <a:ext cx="5429250" cy="1308100"/>
-                    </a:xfrm>
-                    <a:prstGeom prst="rect">
-                      <a:avLst/>
-                    </a:prstGeom>
-                  </pic:spPr>
-                </pic:pic>
-              </a:graphicData>
-            </a:graphic>
-          </wp:inline>
-        </w:drawing>
-      </w:r>
-    </w:p>
-    <w:p>
-      <w:pPr>
-        <w:spacing w:line="480" w:lineRule="auto"/>
-        <w:rPr>
-          <w:noProof/>
-          <w:sz w:val="16"/>
-          <w:szCs w:val="16"/>
-        </w:rPr>
-      </w:pPr>
-      <w:r>
-        <w:rPr>
-          <w:noProof/>
-          <w:sz w:val="16"/>
-          <w:szCs w:val="16"/>
-        </w:rPr>
-        <w:t>Table 1 Tesla Data(First five rows)</w:t>
-      </w:r>
-    </w:p>
-    <w:p>
-      <w:pPr>
-        <w:spacing w:line="480" w:lineRule="auto"/>
-        <w:rPr>
-          <w:noProof/>
-        </w:rPr>
-      </w:pPr>
-      <w:r>
-        <w:rPr>
-          <w:noProof/>
-        </w:rPr>
-        <w:drawing>
-          <wp:inline distT="0" distB="0" distL="0" distR="0" wp14:anchorId="7A7E901C" wp14:editId="1A080DBE">
-            <wp:extent cx="5257800" cy="1261400"/>
-            <wp:effectExtent l="0" t="0" r="0" b="0"/>
-            <wp:docPr id="2" name="Picture 2"/>
-            <wp:cNvGraphicFramePr>
-              <a:graphicFrameLocks xmlns:a="http://schemas.openxmlformats.org/drawingml/2006/main" noChangeAspect="1"/>
-            </wp:cNvGraphicFramePr>
-            <a:graphic xmlns:a="http://schemas.openxmlformats.org/drawingml/2006/main">
-              <a:graphicData uri="http://schemas.openxmlformats.org/drawingml/2006/picture">
-                <pic:pic xmlns:pic="http://schemas.openxmlformats.org/drawingml/2006/picture">
-                  <pic:nvPicPr>
-                    <pic:cNvPr id="1" name=""/>
-                    <pic:cNvPicPr/>
-                  </pic:nvPicPr>
-                  <pic:blipFill>
-                    <a:blip r:embed="rId5"/>
-                    <a:stretch>
-                      <a:fillRect/>
-                    </a:stretch>
-                  </pic:blipFill>
-                  <pic:spPr>
-                    <a:xfrm>
-                      <a:off x="0" y="0"/>
-                      <a:ext cx="5300934" cy="1271748"/>
-                    </a:xfrm>
-                    <a:prstGeom prst="rect">
-                      <a:avLst/>
-                    </a:prstGeom>
-                  </pic:spPr>
-                </pic:pic>
-              </a:graphicData>
-            </a:graphic>
-          </wp:inline>
-        </w:drawing>
-      </w:r>
-    </w:p>
-    <w:p>
-      <w:pPr>
-        <w:spacing w:line="480" w:lineRule="auto"/>
-        <w:rPr>
-          <w:noProof/>
-          <w:sz w:val="16"/>
-          <w:szCs w:val="16"/>
-        </w:rPr>
-      </w:pPr>
-      <w:r>
-        <w:rPr>
-          <w:noProof/>
-          <w:sz w:val="16"/>
-          <w:szCs w:val="16"/>
-        </w:rPr>
-        <w:t>Table 2 Netsol Data(First five rows)</w:t>
-      </w:r>
-    </w:p>
-    <w:p>
-      <w:pPr>
-        <w:spacing w:line="480" w:lineRule="auto"/>
-        <w:rPr>
-          <w:rFonts w:ascii="Arial" w:hAnsi="Arial" w:cs="Arial"/>
-          <w:noProof/>
-          <w:sz w:val="24"/>
-          <w:szCs w:val="24"/>
-        </w:rPr>
-      </w:pPr>
-      <w:r>
-        <w:rPr>
-          <w:rFonts w:ascii="Arial" w:hAnsi="Arial" w:cs="Arial"/>
-          <w:noProof/>
-          <w:sz w:val="24"/>
-          <w:szCs w:val="24"/>
-        </w:rPr>
-        <w:t xml:space="preserve">Now, what we did was to use the change columns as the the dependent variable for both of our model. The change was basically the return on individual stocks of the company. As both of the company </w:t>
-      </w:r>
-      <w:r>
-        <w:rPr>
-          <w:rFonts w:ascii="Arial" w:hAnsi="Arial" w:cs="Arial"/>
-          <w:noProof/>
-          <w:sz w:val="24"/>
-          <w:szCs w:val="24"/>
-        </w:rPr>
-        <w:t>were</w:t>
-      </w:r>
-      <w:r>
-        <w:rPr>
-          <w:rFonts w:ascii="Arial" w:hAnsi="Arial" w:cs="Arial"/>
-          <w:noProof/>
-          <w:sz w:val="24"/>
-          <w:szCs w:val="24"/>
-        </w:rPr>
-        <w:t xml:space="preserve"> technologi</w:t>
-      </w:r>
-      <w:r>
-        <w:rPr>
-          <w:rFonts w:ascii="Arial" w:hAnsi="Arial" w:cs="Arial"/>
-          <w:noProof/>
-          <w:sz w:val="24"/>
-          <w:szCs w:val="24"/>
-        </w:rPr>
-        <w:t>cal</w:t>
-      </w:r>
-      <w:r>
-        <w:rPr>
-          <w:rFonts w:ascii="Arial" w:hAnsi="Arial" w:cs="Arial"/>
-          <w:noProof/>
-          <w:sz w:val="24"/>
-          <w:szCs w:val="24"/>
-        </w:rPr>
-        <w:t>-oriented</w:t>
-      </w:r>
-      <w:r>
-        <w:rPr>
-          <w:rFonts w:ascii="Arial" w:hAnsi="Arial" w:cs="Arial"/>
-          <w:noProof/>
-          <w:sz w:val="24"/>
-          <w:szCs w:val="24"/>
-        </w:rPr>
-        <w:t xml:space="preserve"> companies</w:t>
-      </w:r>
-      <w:r>
-        <w:rPr>
-          <w:rFonts w:ascii="Arial" w:hAnsi="Arial" w:cs="Arial"/>
-          <w:noProof/>
-          <w:sz w:val="24"/>
-          <w:szCs w:val="24"/>
-        </w:rPr>
-        <w:t xml:space="preserve"> it was no surprise that their return had high variability, as shown by the plots:</w:t>
-      </w:r>
-    </w:p>
-    <w:p>
-      <w:pPr>
-        <w:spacing w:line="480" w:lineRule="auto"/>
-        <w:rPr>
-          <w:rFonts w:ascii="Arial" w:hAnsi="Arial" w:cs="Arial"/>
-          <w:noProof/>
-          <w:sz w:val="24"/>
-          <w:szCs w:val="24"/>
-        </w:rPr>
-      </w:pPr>
-      <w:r>
-        <w:rPr>
-          <w:noProof/>
-        </w:rPr>
-        <w:drawing>
-          <wp:inline distT="0" distB="0" distL="0" distR="0" wp14:anchorId="3A224308" wp14:editId="0B407C68">
-            <wp:extent cx="2476500" cy="1355935"/>
-            <wp:effectExtent l="0" t="0" r="0" b="0"/>
-            <wp:docPr id="4" name="Picture 4"/>
             <wp:cNvGraphicFramePr>
               <a:graphicFrameLocks xmlns:a="http://schemas.openxmlformats.org/drawingml/2006/main" noChangeAspect="1"/>
             </wp:cNvGraphicFramePr>
@@ -565,7 +378,7 @@
                   <pic:spPr>
                     <a:xfrm>
                       <a:off x="0" y="0"/>
-                      <a:ext cx="2505868" cy="1372014"/>
+                      <a:ext cx="5310327" cy="1278412"/>
                     </a:xfrm>
                     <a:prstGeom prst="rect">
                       <a:avLst/>
@@ -577,15 +390,57 @@
           </wp:inline>
         </w:drawing>
       </w:r>
+    </w:p>
+    <w:p>
+      <w:pPr>
+        <w:spacing w:line="480" w:lineRule="auto"/>
+        <w:rPr>
+          <w:noProof/>
+          <w:sz w:val="16"/>
+          <w:szCs w:val="16"/>
+        </w:rPr>
+      </w:pPr>
+      <w:r>
+        <w:rPr>
+          <w:noProof/>
+          <w:sz w:val="16"/>
+          <w:szCs w:val="16"/>
+        </w:rPr>
+        <w:t xml:space="preserve">Table 1 </w:t>
+      </w:r>
+      <w:r>
+        <w:rPr>
+          <w:noProof/>
+          <w:sz w:val="16"/>
+          <w:szCs w:val="16"/>
+        </w:rPr>
+        <w:t>NetSol</w:t>
+      </w:r>
+      <w:r>
+        <w:rPr>
+          <w:noProof/>
+          <w:sz w:val="16"/>
+          <w:szCs w:val="16"/>
+        </w:rPr>
+        <w:t xml:space="preserve"> Data(First five rows)</w:t>
+      </w:r>
+    </w:p>
+    <w:p>
+      <w:pPr>
+        <w:spacing w:line="480" w:lineRule="auto"/>
+        <w:rPr>
+          <w:noProof/>
+        </w:rPr>
+      </w:pPr>
       <w:r>
         <w:rPr>
           <w:noProof/>
         </w:rPr>
         <w:drawing>
-          <wp:inline distT="0" distB="0" distL="0" distR="0" wp14:anchorId="491D7829" wp14:editId="62E81C78">
-            <wp:extent cx="2047875" cy="1311615"/>
+          <wp:inline distT="0" distB="0" distL="0" distR="0" wp14:anchorId="4AEF19E6" wp14:editId="7C8AC61E">
+            <wp:extent cx="5324475" cy="1311502"/>
             <wp:effectExtent l="0" t="0" r="0" b="3175"/>
-            <wp:docPr id="5" name="Picture 5"/>
+            <wp:docPr id="16" name="Picture 16"/>
             <wp:cNvGraphicFramePr>
               <a:graphicFrameLocks xmlns:a="http://schemas.openxmlformats.org/drawingml/2006/main" noChangeAspect="1"/>
             </wp:cNvGraphicFramePr>
@@ -605,7 +460,7 @@
                   <pic:spPr>
                     <a:xfrm>
                       <a:off x="0" y="0"/>
-                      <a:ext cx="2076503" cy="1329951"/>
+                      <a:ext cx="5368788" cy="1322417"/>
                     </a:xfrm>
                     <a:prstGeom prst="rect">
                       <a:avLst/>
@@ -622,116 +477,129 @@
       <w:pPr>
         <w:spacing w:line="480" w:lineRule="auto"/>
         <w:rPr>
-          <w:rFonts w:ascii="Arial" w:hAnsi="Arial" w:cs="Arial"/>
-          <w:noProof/>
-          <w:sz w:val="24"/>
-          <w:szCs w:val="24"/>
-        </w:rPr>
-      </w:pPr>
-      <w:r>
-        <w:rPr>
-          <w:rFonts w:ascii="Arial" w:hAnsi="Arial" w:cs="Arial"/>
-          <w:noProof/>
-          <w:sz w:val="24"/>
-          <w:szCs w:val="24"/>
-        </w:rPr>
-        <w:t xml:space="preserve">Afterwards, for each row of dataframe for both companies, we subtracted return from RFr. As explained earlier RFr used was different for </w:t>
-      </w:r>
-      <w:r>
-        <w:rPr>
-          <w:rFonts w:ascii="Arial" w:hAnsi="Arial" w:cs="Arial"/>
-          <w:noProof/>
-          <w:sz w:val="24"/>
-          <w:szCs w:val="24"/>
-        </w:rPr>
-        <w:t xml:space="preserve">both </w:t>
-      </w:r>
-      <w:r>
-        <w:rPr>
-          <w:rFonts w:ascii="Arial" w:hAnsi="Arial" w:cs="Arial"/>
-          <w:noProof/>
-          <w:sz w:val="24"/>
-          <w:szCs w:val="24"/>
-        </w:rPr>
-        <w:t xml:space="preserve">of the companies </w:t>
-      </w:r>
-      <w:r>
-        <w:rPr>
-          <w:rFonts w:ascii="Arial" w:hAnsi="Arial" w:cs="Arial"/>
-          <w:noProof/>
-          <w:sz w:val="24"/>
-          <w:szCs w:val="24"/>
-        </w:rPr>
-        <w:t>,</w:t>
-      </w:r>
-      <w:r>
-        <w:rPr>
-          <w:rFonts w:ascii="Arial" w:hAnsi="Arial" w:cs="Arial"/>
-          <w:noProof/>
-          <w:sz w:val="24"/>
-          <w:szCs w:val="24"/>
-        </w:rPr>
-        <w:t xml:space="preserve">to </w:t>
-      </w:r>
-      <w:r>
-        <w:rPr>
-          <w:rFonts w:ascii="Arial" w:hAnsi="Arial" w:cs="Arial"/>
-          <w:noProof/>
-          <w:sz w:val="24"/>
-          <w:szCs w:val="24"/>
-        </w:rPr>
-        <w:t xml:space="preserve">make or model </w:t>
-      </w:r>
-      <w:r>
-        <w:rPr>
-          <w:rFonts w:ascii="Arial" w:hAnsi="Arial" w:cs="Arial"/>
-          <w:noProof/>
-          <w:sz w:val="24"/>
-          <w:szCs w:val="24"/>
-        </w:rPr>
-        <w:t>more realistic. Now, let discuss the CAPM and FF model in more detail.</w:t>
-      </w:r>
-    </w:p>
-    <w:p>
-      <w:pPr>
-        <w:spacing w:line="480" w:lineRule="auto"/>
-        <w:rPr>
-          <w:rFonts w:ascii="Arial" w:hAnsi="Arial" w:cs="Arial"/>
-          <w:noProof/>
-          <w:sz w:val="24"/>
-          <w:szCs w:val="24"/>
-        </w:rPr>
-      </w:pPr>
-      <w:r>
-        <w:rPr>
-          <w:rFonts w:ascii="Arial" w:hAnsi="Arial" w:cs="Arial"/>
-          <w:noProof/>
-          <w:sz w:val="24"/>
-          <w:szCs w:val="24"/>
-        </w:rPr>
-        <w:t>The equation for CAPM is:</w:t>
-      </w:r>
-    </w:p>
-    <w:p>
-      <w:pPr>
-        <w:spacing w:line="480" w:lineRule="auto"/>
-        <w:rPr>
-          <w:rFonts w:ascii="Arial" w:hAnsi="Arial" w:cs="Arial"/>
-          <w:noProof/>
-          <w:sz w:val="24"/>
-          <w:szCs w:val="24"/>
-        </w:rPr>
-      </w:pPr>
-      <w:r>
-        <w:rPr>
-          <w:noProof/>
-        </w:rPr>
-        <w:lastRenderedPageBreak/>
+          <w:noProof/>
+          <w:sz w:val="16"/>
+          <w:szCs w:val="16"/>
+        </w:rPr>
+      </w:pPr>
+      <w:r>
+        <w:rPr>
+          <w:noProof/>
+          <w:sz w:val="16"/>
+          <w:szCs w:val="16"/>
+        </w:rPr>
+        <w:t xml:space="preserve">Table 2 </w:t>
+      </w:r>
+      <w:r>
+        <w:rPr>
+          <w:noProof/>
+          <w:sz w:val="16"/>
+          <w:szCs w:val="16"/>
+        </w:rPr>
+        <w:t xml:space="preserve">Tesla </w:t>
+      </w:r>
+      <w:r>
+        <w:rPr>
+          <w:noProof/>
+          <w:sz w:val="16"/>
+          <w:szCs w:val="16"/>
+        </w:rPr>
+        <w:t>Data(First five rows)</w:t>
+      </w:r>
+    </w:p>
+    <w:p>
+      <w:pPr>
+        <w:spacing w:line="480" w:lineRule="auto"/>
+        <w:rPr>
+          <w:rFonts w:ascii="Arial" w:hAnsi="Arial" w:cs="Arial"/>
+          <w:noProof/>
+          <w:sz w:val="24"/>
+          <w:szCs w:val="24"/>
+        </w:rPr>
+      </w:pPr>
+      <w:r>
+        <w:rPr>
+          <w:rFonts w:ascii="Arial" w:hAnsi="Arial" w:cs="Arial"/>
+          <w:noProof/>
+          <w:sz w:val="24"/>
+          <w:szCs w:val="24"/>
+        </w:rPr>
+        <w:t xml:space="preserve">Now, what we did was to use the change columns as the the dependent variable for both of our model. The change was basically the return on individual stocks of the company. As both of the company </w:t>
+      </w:r>
+      <w:r>
+        <w:rPr>
+          <w:rFonts w:ascii="Arial" w:hAnsi="Arial" w:cs="Arial"/>
+          <w:noProof/>
+          <w:sz w:val="24"/>
+          <w:szCs w:val="24"/>
+        </w:rPr>
+        <w:t>were</w:t>
+      </w:r>
+      <w:r>
+        <w:rPr>
+          <w:rFonts w:ascii="Arial" w:hAnsi="Arial" w:cs="Arial"/>
+          <w:noProof/>
+          <w:sz w:val="24"/>
+          <w:szCs w:val="24"/>
+        </w:rPr>
+        <w:t xml:space="preserve"> technologi</w:t>
+      </w:r>
+      <w:r>
+        <w:rPr>
+          <w:rFonts w:ascii="Arial" w:hAnsi="Arial" w:cs="Arial"/>
+          <w:noProof/>
+          <w:sz w:val="24"/>
+          <w:szCs w:val="24"/>
+        </w:rPr>
+        <w:t>cal</w:t>
+      </w:r>
+      <w:r>
+        <w:rPr>
+          <w:rFonts w:ascii="Arial" w:hAnsi="Arial" w:cs="Arial"/>
+          <w:noProof/>
+          <w:sz w:val="24"/>
+          <w:szCs w:val="24"/>
+        </w:rPr>
+        <w:t>-oriented</w:t>
+      </w:r>
+      <w:r>
+        <w:rPr>
+          <w:rFonts w:ascii="Arial" w:hAnsi="Arial" w:cs="Arial"/>
+          <w:noProof/>
+          <w:sz w:val="24"/>
+          <w:szCs w:val="24"/>
+        </w:rPr>
+        <w:t xml:space="preserve"> companies</w:t>
+      </w:r>
+      <w:r>
+        <w:rPr>
+          <w:rFonts w:ascii="Arial" w:hAnsi="Arial" w:cs="Arial"/>
+          <w:noProof/>
+          <w:sz w:val="24"/>
+          <w:szCs w:val="24"/>
+        </w:rPr>
+        <w:t xml:space="preserve"> it was no surprise that their return had high variability, as shown by the plots:</w:t>
+      </w:r>
+    </w:p>
+    <w:p>
+      <w:pPr>
+        <w:spacing w:line="480" w:lineRule="auto"/>
+        <w:rPr>
+          <w:rFonts w:ascii="Arial" w:hAnsi="Arial" w:cs="Arial"/>
+          <w:noProof/>
+          <w:sz w:val="24"/>
+          <w:szCs w:val="24"/>
+        </w:rPr>
+      </w:pPr>
+      <w:r>
+        <w:rPr>
+          <w:noProof/>
+        </w:rPr>
         <w:drawing>
-          <wp:inline distT="0" distB="0" distL="0" distR="0" wp14:anchorId="08E45CC7" wp14:editId="3BC7FF55">
-            <wp:extent cx="2333625" cy="333375"/>
-            <wp:effectExtent l="0" t="0" r="9525" b="9525"/>
-            <wp:docPr id="6" name="Picture 6"/>
+          <wp:inline distT="0" distB="0" distL="0" distR="0" wp14:anchorId="275CC176" wp14:editId="1F8A04B7">
+            <wp:extent cx="2695575" cy="2010714"/>
+            <wp:effectExtent l="0" t="0" r="0" b="8890"/>
+            <wp:docPr id="7" name="Picture 7"/>
             <wp:cNvGraphicFramePr>
               <a:graphicFrameLocks xmlns:a="http://schemas.openxmlformats.org/drawingml/2006/main" noChangeAspect="1"/>
             </wp:cNvGraphicFramePr>
@@ -751,7 +619,7 @@
                   <pic:spPr>
                     <a:xfrm>
                       <a:off x="0" y="0"/>
-                      <a:ext cx="2333625" cy="333375"/>
+                      <a:ext cx="2710007" cy="2021480"/>
                     </a:xfrm>
                     <a:prstGeom prst="rect">
                       <a:avLst/>
@@ -763,276 +631,15 @@
           </wp:inline>
         </w:drawing>
       </w:r>
-    </w:p>
-    <w:p>
-      <w:pPr>
-        <w:spacing w:line="480" w:lineRule="auto"/>
-        <w:rPr>
-          <w:rFonts w:ascii="Arial" w:hAnsi="Arial" w:cs="Arial"/>
-          <w:noProof/>
-          <w:sz w:val="24"/>
-          <w:szCs w:val="24"/>
-        </w:rPr>
-      </w:pPr>
-      <w:r>
-        <w:rPr>
-          <w:rFonts w:ascii="Arial" w:hAnsi="Arial" w:cs="Arial"/>
-          <w:noProof/>
-          <w:sz w:val="24"/>
-          <w:szCs w:val="24"/>
-        </w:rPr>
-        <w:t xml:space="preserve">Mapping this equation to our model ,its clear what E(Ri)-Rf is.However E(Rm) needs further explanation. Rm is the return for the whole market and this return should capture the whole working of the market. Conseuqently, we used KSE-100 return in the model of Netsol and S and P 500 return for Tesla. The reason is self-explanationary as why we used differet market benchmarks for the companies. Again we took the data of S and </w:t>
-      </w:r>
-      <w:r>
-        <w:rPr>
-          <w:rFonts w:ascii="Arial" w:hAnsi="Arial" w:cs="Arial"/>
-          <w:noProof/>
-          <w:sz w:val="24"/>
-          <w:szCs w:val="24"/>
-        </w:rPr>
-        <w:t xml:space="preserve">P 500 and KSE 100 from investing.com. To maintain consistency, we took </w:t>
-      </w:r>
-      <w:r>
-        <w:rPr>
-          <w:rFonts w:ascii="Arial" w:hAnsi="Arial" w:cs="Arial"/>
-          <w:noProof/>
-          <w:sz w:val="24"/>
-          <w:szCs w:val="24"/>
-        </w:rPr>
-        <w:t xml:space="preserve">at </w:t>
-      </w:r>
-      <w:r>
-        <w:rPr>
-          <w:rFonts w:ascii="Arial" w:hAnsi="Arial" w:cs="Arial"/>
-          <w:noProof/>
-          <w:sz w:val="24"/>
-          <w:szCs w:val="24"/>
-        </w:rPr>
-        <w:t>the data for the same time period at same</w:t>
-      </w:r>
-      <w:r>
-        <w:rPr>
-          <w:rFonts w:ascii="Arial" w:hAnsi="Arial" w:cs="Arial"/>
-          <w:noProof/>
-          <w:sz w:val="24"/>
-          <w:szCs w:val="24"/>
-        </w:rPr>
-        <w:t xml:space="preserve"> </w:t>
-      </w:r>
-      <w:r>
-        <w:rPr>
-          <w:rFonts w:ascii="Arial" w:hAnsi="Arial" w:cs="Arial"/>
-          <w:noProof/>
-          <w:sz w:val="24"/>
-          <w:szCs w:val="24"/>
-        </w:rPr>
-        <w:t>frequency i.e dialy. Finally,  we took E(Rm)-Rf</w:t>
-      </w:r>
-      <w:r>
-        <w:rPr>
-          <w:rFonts w:ascii="Arial" w:hAnsi="Arial" w:cs="Arial"/>
-          <w:noProof/>
-          <w:sz w:val="24"/>
-          <w:szCs w:val="24"/>
-        </w:rPr>
-        <w:t>r</w:t>
-      </w:r>
-      <w:r>
-        <w:rPr>
-          <w:rFonts w:ascii="Arial" w:hAnsi="Arial" w:cs="Arial"/>
-          <w:noProof/>
-          <w:sz w:val="24"/>
-          <w:szCs w:val="24"/>
-        </w:rPr>
-        <w:t>(S and P 500 return was subtracted from US-T-bill and KSE-100 from Pak-T bill)</w:t>
-      </w:r>
-      <w:r>
-        <w:rPr>
-          <w:rFonts w:ascii="Arial" w:hAnsi="Arial" w:cs="Arial"/>
-          <w:noProof/>
-          <w:sz w:val="24"/>
-          <w:szCs w:val="24"/>
-        </w:rPr>
-        <w:t xml:space="preserve"> as independent variable of CAPM regression model.</w:t>
-      </w:r>
-      <w:r>
-        <w:rPr>
-          <w:rFonts w:ascii="Arial" w:hAnsi="Arial" w:cs="Arial"/>
-          <w:noProof/>
-          <w:sz w:val="24"/>
-          <w:szCs w:val="24"/>
-        </w:rPr>
-        <w:t xml:space="preserve"> We ran the regression and the result was as following for both of the companies</w:t>
-      </w:r>
-      <w:r>
-        <w:rPr>
-          <w:rFonts w:ascii="Arial" w:hAnsi="Arial" w:cs="Arial"/>
-          <w:noProof/>
-          <w:sz w:val="24"/>
-          <w:szCs w:val="24"/>
-        </w:rPr>
-        <w:t>(Graphs</w:t>
-      </w:r>
-      <w:r>
-        <w:rPr>
-          <w:rFonts w:ascii="Arial" w:hAnsi="Arial" w:cs="Arial"/>
-          <w:noProof/>
-          <w:sz w:val="24"/>
-          <w:szCs w:val="24"/>
-        </w:rPr>
-        <w:t xml:space="preserve"> on next page</w:t>
-      </w:r>
-      <w:r>
-        <w:rPr>
-          <w:rFonts w:ascii="Arial" w:hAnsi="Arial" w:cs="Arial"/>
-          <w:noProof/>
-          <w:sz w:val="24"/>
-          <w:szCs w:val="24"/>
-        </w:rPr>
-        <w:t>)</w:t>
-      </w:r>
-      <w:r>
-        <w:rPr>
-          <w:rFonts w:ascii="Arial" w:hAnsi="Arial" w:cs="Arial"/>
-          <w:noProof/>
-          <w:sz w:val="24"/>
-          <w:szCs w:val="24"/>
-        </w:rPr>
-        <w:t>:</w:t>
-      </w:r>
-    </w:p>
-    <w:p>
-      <w:pPr>
-        <w:spacing w:line="480" w:lineRule="auto"/>
-        <w:rPr>
-          <w:rFonts w:ascii="Arial" w:hAnsi="Arial" w:cs="Arial"/>
-          <w:noProof/>
-          <w:sz w:val="24"/>
-          <w:szCs w:val="24"/>
-        </w:rPr>
-      </w:pPr>
-      <w:r>
-        <w:rPr>
-          <w:rFonts w:ascii="Arial" w:hAnsi="Arial" w:cs="Arial"/>
-          <w:noProof/>
-          <w:sz w:val="24"/>
-          <w:szCs w:val="24"/>
-        </w:rPr>
-        <w:t xml:space="preserve">The beta for tesla is quite high which means its quite responsive to the changes in the market, further this mean that tesla stock posses a large chuck of systematic risk. However, being more responsive mean that tesla stock might have large margin for an investor. Due to high beta, the expected returns might be very high in the near future. This </w:t>
-      </w:r>
-      <w:r>
-        <w:rPr>
-          <w:rFonts w:ascii="Arial" w:hAnsi="Arial" w:cs="Arial"/>
-          <w:noProof/>
-          <w:sz w:val="24"/>
-          <w:szCs w:val="24"/>
-        </w:rPr>
-        <w:t xml:space="preserve">is </w:t>
-      </w:r>
-      <w:r>
-        <w:rPr>
-          <w:rFonts w:ascii="Arial" w:hAnsi="Arial" w:cs="Arial"/>
-          <w:noProof/>
-          <w:sz w:val="24"/>
-          <w:szCs w:val="24"/>
-        </w:rPr>
-        <w:t>also what we expect from the market sentiments for the Tesla. Conversely,Netsol has lower beta which means its not that respomsive to the market. This seems realistic for a techonlogical orient</w:t>
-      </w:r>
-      <w:r>
-        <w:rPr>
-          <w:rFonts w:ascii="Arial" w:hAnsi="Arial" w:cs="Arial"/>
-          <w:noProof/>
-          <w:sz w:val="24"/>
-          <w:szCs w:val="24"/>
-        </w:rPr>
-        <w:t>ed</w:t>
-      </w:r>
-      <w:r>
-        <w:rPr>
-          <w:rFonts w:ascii="Arial" w:hAnsi="Arial" w:cs="Arial"/>
-          <w:noProof/>
-          <w:sz w:val="24"/>
-          <w:szCs w:val="24"/>
-        </w:rPr>
-        <w:t xml:space="preserve"> company operating in the Pakistan, as most of the market capitlization is possed by non-technolog</w:t>
-      </w:r>
-      <w:r>
-        <w:rPr>
-          <w:rFonts w:ascii="Arial" w:hAnsi="Arial" w:cs="Arial"/>
-          <w:noProof/>
-          <w:sz w:val="24"/>
-          <w:szCs w:val="24"/>
-        </w:rPr>
-        <w:t>ical</w:t>
-      </w:r>
-      <w:r>
-        <w:rPr>
-          <w:rFonts w:ascii="Arial" w:hAnsi="Arial" w:cs="Arial"/>
-          <w:noProof/>
-          <w:sz w:val="24"/>
-          <w:szCs w:val="24"/>
-        </w:rPr>
-        <w:t xml:space="preserve"> oriented compan</w:t>
-      </w:r>
-      <w:r>
-        <w:rPr>
-          <w:rFonts w:ascii="Arial" w:hAnsi="Arial" w:cs="Arial"/>
-          <w:noProof/>
-          <w:sz w:val="24"/>
-          <w:szCs w:val="24"/>
-        </w:rPr>
-        <w:t>ies</w:t>
-      </w:r>
-      <w:r>
-        <w:rPr>
-          <w:rFonts w:ascii="Arial" w:hAnsi="Arial" w:cs="Arial"/>
-          <w:noProof/>
-          <w:sz w:val="24"/>
-          <w:szCs w:val="24"/>
-        </w:rPr>
-        <w:t>. Therefore the lower beta has a good rationale to it. Further, lower beta means that Netsol will have a lower correlation with the Pakistan market and will perform better in time of crsis.</w:t>
-      </w:r>
-    </w:p>
-    <w:p>
-      <w:pPr>
-        <w:spacing w:line="480" w:lineRule="auto"/>
-        <w:rPr>
-          <w:rFonts w:ascii="Arial" w:hAnsi="Arial" w:cs="Arial"/>
-          <w:noProof/>
-          <w:sz w:val="24"/>
-          <w:szCs w:val="24"/>
-        </w:rPr>
-      </w:pPr>
-      <w:r>
-        <w:rPr>
-          <w:rFonts w:ascii="Arial" w:hAnsi="Arial" w:cs="Arial"/>
-          <w:noProof/>
-          <w:sz w:val="24"/>
-          <w:szCs w:val="24"/>
-        </w:rPr>
-        <w:t xml:space="preserve">Afterwards, we conducted the FF model with SMB and HML data taken from internet </w:t>
-      </w:r>
-    </w:p>
-    <w:p>
-      <w:pPr>
-        <w:spacing w:line="480" w:lineRule="auto"/>
-        <w:rPr>
-          <w:rFonts w:ascii="Arial" w:hAnsi="Arial" w:cs="Arial"/>
-          <w:noProof/>
-          <w:sz w:val="24"/>
-          <w:szCs w:val="24"/>
-        </w:rPr>
-      </w:pPr>
-      <w:r>
-        <w:rPr>
-          <w:noProof/>
-        </w:rPr>
-        <w:lastRenderedPageBreak/>
+      <w:r>
+        <w:rPr>
+          <w:noProof/>
+        </w:rPr>
         <w:drawing>
-          <wp:inline distT="0" distB="0" distL="0" distR="0" wp14:anchorId="2EA67B02" wp14:editId="4F9CE53B">
-            <wp:extent cx="4475765" cy="2821940"/>
+          <wp:inline distT="0" distB="0" distL="0" distR="0" wp14:anchorId="491D7829" wp14:editId="46924DCE">
+            <wp:extent cx="2780464" cy="2104390"/>
             <wp:effectExtent l="0" t="0" r="1270" b="0"/>
-            <wp:docPr id="7" name="Picture 7"/>
+            <wp:docPr id="5" name="Picture 5"/>
             <wp:cNvGraphicFramePr>
               <a:graphicFrameLocks xmlns:a="http://schemas.openxmlformats.org/drawingml/2006/main" noChangeAspect="1"/>
             </wp:cNvGraphicFramePr>
@@ -1052,7 +659,7 @@
                   <pic:spPr>
                     <a:xfrm>
                       <a:off x="0" y="0"/>
-                      <a:ext cx="4540819" cy="2862956"/>
+                      <a:ext cx="2832069" cy="2143447"/>
                     </a:xfrm>
                     <a:prstGeom prst="rect">
                       <a:avLst/>
@@ -1064,15 +671,121 @@
           </wp:inline>
         </w:drawing>
       </w:r>
+    </w:p>
+    <w:p>
+      <w:pPr>
+        <w:spacing w:line="480" w:lineRule="auto"/>
+        <w:rPr>
+          <w:rFonts w:ascii="Arial" w:hAnsi="Arial" w:cs="Arial"/>
+          <w:noProof/>
+          <w:sz w:val="24"/>
+          <w:szCs w:val="24"/>
+        </w:rPr>
+      </w:pPr>
+      <w:r>
+        <w:rPr>
+          <w:rFonts w:ascii="Arial" w:hAnsi="Arial" w:cs="Arial"/>
+          <w:noProof/>
+          <w:sz w:val="24"/>
+          <w:szCs w:val="24"/>
+        </w:rPr>
+        <w:lastRenderedPageBreak/>
+        <w:t xml:space="preserve">Afterwards, for each row of dataframe for both companies, we subtracted return from RFr. As explained earlier RFr used was different for </w:t>
+      </w:r>
+      <w:r>
+        <w:rPr>
+          <w:rFonts w:ascii="Arial" w:hAnsi="Arial" w:cs="Arial"/>
+          <w:noProof/>
+          <w:sz w:val="24"/>
+          <w:szCs w:val="24"/>
+        </w:rPr>
+        <w:t xml:space="preserve">both </w:t>
+      </w:r>
+      <w:r>
+        <w:rPr>
+          <w:rFonts w:ascii="Arial" w:hAnsi="Arial" w:cs="Arial"/>
+          <w:noProof/>
+          <w:sz w:val="24"/>
+          <w:szCs w:val="24"/>
+        </w:rPr>
+        <w:t xml:space="preserve">of the companies </w:t>
+      </w:r>
+      <w:r>
+        <w:rPr>
+          <w:rFonts w:ascii="Arial" w:hAnsi="Arial" w:cs="Arial"/>
+          <w:noProof/>
+          <w:sz w:val="24"/>
+          <w:szCs w:val="24"/>
+        </w:rPr>
+        <w:t>,</w:t>
+      </w:r>
+      <w:r>
+        <w:rPr>
+          <w:rFonts w:ascii="Arial" w:hAnsi="Arial" w:cs="Arial"/>
+          <w:noProof/>
+          <w:sz w:val="24"/>
+          <w:szCs w:val="24"/>
+        </w:rPr>
+        <w:t xml:space="preserve">to </w:t>
+      </w:r>
+      <w:r>
+        <w:rPr>
+          <w:rFonts w:ascii="Arial" w:hAnsi="Arial" w:cs="Arial"/>
+          <w:noProof/>
+          <w:sz w:val="24"/>
+          <w:szCs w:val="24"/>
+        </w:rPr>
+        <w:t xml:space="preserve">make or model </w:t>
+      </w:r>
+      <w:r>
+        <w:rPr>
+          <w:rFonts w:ascii="Arial" w:hAnsi="Arial" w:cs="Arial"/>
+          <w:noProof/>
+          <w:sz w:val="24"/>
+          <w:szCs w:val="24"/>
+        </w:rPr>
+        <w:t>more realistic. Now, let discuss the CAPM and FF model in more detail.</w:t>
+      </w:r>
+    </w:p>
+    <w:p>
+      <w:pPr>
+        <w:spacing w:line="480" w:lineRule="auto"/>
+        <w:rPr>
+          <w:rFonts w:ascii="Arial" w:hAnsi="Arial" w:cs="Arial"/>
+          <w:noProof/>
+          <w:sz w:val="24"/>
+          <w:szCs w:val="24"/>
+        </w:rPr>
+      </w:pPr>
+      <w:r>
+        <w:rPr>
+          <w:rFonts w:ascii="Arial" w:hAnsi="Arial" w:cs="Arial"/>
+          <w:noProof/>
+          <w:sz w:val="24"/>
+          <w:szCs w:val="24"/>
+        </w:rPr>
+        <w:t>The equation for CAPM is:</w:t>
+      </w:r>
+    </w:p>
+    <w:p>
+      <w:pPr>
+        <w:spacing w:line="480" w:lineRule="auto"/>
+        <w:rPr>
+          <w:rFonts w:ascii="Arial" w:hAnsi="Arial" w:cs="Arial"/>
+          <w:noProof/>
+          <w:sz w:val="24"/>
+          <w:szCs w:val="24"/>
+        </w:rPr>
+      </w:pPr>
       <w:r>
         <w:rPr>
           <w:noProof/>
         </w:rPr>
         <w:drawing>
-          <wp:inline distT="0" distB="0" distL="0" distR="0" wp14:anchorId="7781B1F5" wp14:editId="6245D7C6">
-            <wp:extent cx="4724400" cy="3108663"/>
-            <wp:effectExtent l="0" t="0" r="0" b="0"/>
-            <wp:docPr id="8" name="Picture 8"/>
+          <wp:inline distT="0" distB="0" distL="0" distR="0" wp14:anchorId="08E45CC7" wp14:editId="214A35F8">
+            <wp:extent cx="3000375" cy="333375"/>
+            <wp:effectExtent l="0" t="0" r="9525" b="9525"/>
+            <wp:docPr id="6" name="Picture 6"/>
             <wp:cNvGraphicFramePr>
               <a:graphicFrameLocks xmlns:a="http://schemas.openxmlformats.org/drawingml/2006/main" noChangeAspect="1"/>
             </wp:cNvGraphicFramePr>
@@ -1092,7 +805,7 @@
                   <pic:spPr>
                     <a:xfrm>
                       <a:off x="0" y="0"/>
-                      <a:ext cx="4784332" cy="3148098"/>
+                      <a:ext cx="3000375" cy="333375"/>
                     </a:xfrm>
                     <a:prstGeom prst="rect">
                       <a:avLst/>
@@ -1109,63 +822,421 @@
       <w:pPr>
         <w:spacing w:line="480" w:lineRule="auto"/>
         <w:rPr>
-          <w:noProof/>
-        </w:rPr>
-      </w:pPr>
-      <w:r>
-        <w:rPr>
-          <w:rFonts w:ascii="Arial" w:hAnsi="Arial" w:cs="Arial"/>
-          <w:noProof/>
-          <w:sz w:val="24"/>
-          <w:szCs w:val="24"/>
-        </w:rPr>
-        <w:t xml:space="preserve">which was resampled to dialy basis to accommodate our assumption. However,as  expected this model did not perform that well on our companies, the first reason could be lost of data due to resampling and second being that our selected companies are showing an outlier behaviour in recent times. This does not mean that model was a complete waste but what this imples is that usefullness of FF model </w:t>
-      </w:r>
-      <w:r>
-        <w:rPr>
-          <w:rFonts w:ascii="Arial" w:hAnsi="Arial" w:cs="Arial"/>
-          <w:noProof/>
-          <w:sz w:val="24"/>
-          <w:szCs w:val="24"/>
-        </w:rPr>
-        <w:t>under our</w:t>
-      </w:r>
-      <w:r>
-        <w:rPr>
-          <w:rFonts w:ascii="Arial" w:hAnsi="Arial" w:cs="Arial"/>
-          <w:noProof/>
-          <w:sz w:val="24"/>
-          <w:szCs w:val="24"/>
-        </w:rPr>
-        <w:t xml:space="preserve"> context was weak as compared to CAPM. The results of FF were as follow:</w:t>
-      </w:r>
-      <w:r>
-        <w:rPr>
-          <w:noProof/>
+          <w:rFonts w:ascii="Arial" w:hAnsi="Arial" w:cs="Arial"/>
+          <w:noProof/>
+          <w:sz w:val="24"/>
+          <w:szCs w:val="24"/>
+        </w:rPr>
+      </w:pPr>
+      <w:r>
+        <w:rPr>
+          <w:rFonts w:ascii="Arial" w:hAnsi="Arial" w:cs="Arial"/>
+          <w:noProof/>
+          <w:sz w:val="24"/>
+          <w:szCs w:val="24"/>
+        </w:rPr>
+        <w:t xml:space="preserve">Mapping this equation to our model ,its clear what E(Ri)-Rf is.However E(Rm) needs further explanation. Rm is the return for the whole market and this return should capture the whole working of the market. Conseuqently, we used KSE-100 return in the model of Netsol and S and P 500 return for Tesla. The reason is self-explanationary as why we used differet market benchmarks for the companies. Again we took the data of S and </w:t>
+      </w:r>
+      <w:r>
+        <w:rPr>
+          <w:rFonts w:ascii="Arial" w:hAnsi="Arial" w:cs="Arial"/>
+          <w:noProof/>
+          <w:sz w:val="24"/>
+          <w:szCs w:val="24"/>
+        </w:rPr>
+        <w:t xml:space="preserve">P 500 and KSE 100 from investing.com. To maintain consistency, we took </w:t>
+      </w:r>
+      <w:r>
+        <w:rPr>
+          <w:rFonts w:ascii="Arial" w:hAnsi="Arial" w:cs="Arial"/>
+          <w:noProof/>
+          <w:sz w:val="24"/>
+          <w:szCs w:val="24"/>
+        </w:rPr>
+        <w:t xml:space="preserve">at </w:t>
+      </w:r>
+      <w:r>
+        <w:rPr>
+          <w:rFonts w:ascii="Arial" w:hAnsi="Arial" w:cs="Arial"/>
+          <w:noProof/>
+          <w:sz w:val="24"/>
+          <w:szCs w:val="24"/>
+        </w:rPr>
+        <w:t>the data for the same time period at same</w:t>
+      </w:r>
+      <w:r>
+        <w:rPr>
+          <w:rFonts w:ascii="Arial" w:hAnsi="Arial" w:cs="Arial"/>
+          <w:noProof/>
+          <w:sz w:val="24"/>
+          <w:szCs w:val="24"/>
         </w:rPr>
         <w:t xml:space="preserve"> </w:t>
       </w:r>
-    </w:p>
-    <w:p>
-      <w:pPr>
-        <w:spacing w:line="480" w:lineRule="auto"/>
-        <w:rPr>
-          <w:rFonts w:ascii="Arial" w:hAnsi="Arial" w:cs="Arial"/>
-          <w:noProof/>
-          <w:sz w:val="24"/>
-          <w:szCs w:val="24"/>
-        </w:rPr>
-      </w:pPr>
-      <w:r>
-        <w:rPr>
-          <w:noProof/>
+      <w:r>
+        <w:rPr>
+          <w:rFonts w:ascii="Arial" w:hAnsi="Arial" w:cs="Arial"/>
+          <w:noProof/>
+          <w:sz w:val="24"/>
+          <w:szCs w:val="24"/>
+        </w:rPr>
+        <w:t>frequency i.e dialy. Finally,  we took E(Rm)-Rf</w:t>
+      </w:r>
+      <w:r>
+        <w:rPr>
+          <w:rFonts w:ascii="Arial" w:hAnsi="Arial" w:cs="Arial"/>
+          <w:noProof/>
+          <w:sz w:val="24"/>
+          <w:szCs w:val="24"/>
+        </w:rPr>
+        <w:t>r</w:t>
+      </w:r>
+      <w:r>
+        <w:rPr>
+          <w:rFonts w:ascii="Arial" w:hAnsi="Arial" w:cs="Arial"/>
+          <w:noProof/>
+          <w:sz w:val="24"/>
+          <w:szCs w:val="24"/>
+        </w:rPr>
+        <w:t>(S and P 500 return was subtracted from US-T-bill and KSE-100 from Pak-T bill)</w:t>
+      </w:r>
+      <w:r>
+        <w:rPr>
+          <w:rFonts w:ascii="Arial" w:hAnsi="Arial" w:cs="Arial"/>
+          <w:noProof/>
+          <w:sz w:val="24"/>
+          <w:szCs w:val="24"/>
+        </w:rPr>
+        <w:t xml:space="preserve"> as independent variable of CAPM regression model.</w:t>
+      </w:r>
+      <w:r>
+        <w:rPr>
+          <w:rFonts w:ascii="Arial" w:hAnsi="Arial" w:cs="Arial"/>
+          <w:noProof/>
+          <w:sz w:val="24"/>
+          <w:szCs w:val="24"/>
+        </w:rPr>
+        <w:t xml:space="preserve"> We ran the regression and the result was as following for both of the companies</w:t>
+      </w:r>
+      <w:r>
+        <w:rPr>
+          <w:rFonts w:ascii="Arial" w:hAnsi="Arial" w:cs="Arial"/>
+          <w:noProof/>
+          <w:sz w:val="24"/>
+          <w:szCs w:val="24"/>
+        </w:rPr>
+        <w:t>(Graphs</w:t>
+      </w:r>
+      <w:r>
+        <w:rPr>
+          <w:rFonts w:ascii="Arial" w:hAnsi="Arial" w:cs="Arial"/>
+          <w:noProof/>
+          <w:sz w:val="24"/>
+          <w:szCs w:val="24"/>
+        </w:rPr>
+        <w:t xml:space="preserve"> on next page</w:t>
+      </w:r>
+      <w:r>
+        <w:rPr>
+          <w:rFonts w:ascii="Arial" w:hAnsi="Arial" w:cs="Arial"/>
+          <w:noProof/>
+          <w:sz w:val="24"/>
+          <w:szCs w:val="24"/>
+        </w:rPr>
+        <w:t>)</w:t>
+      </w:r>
+      <w:r>
+        <w:rPr>
+          <w:rFonts w:ascii="Arial" w:hAnsi="Arial" w:cs="Arial"/>
+          <w:noProof/>
+          <w:sz w:val="24"/>
+          <w:szCs w:val="24"/>
+        </w:rPr>
+        <w:t>:</w:t>
+      </w:r>
+    </w:p>
+    <w:p>
+      <w:pPr>
+        <w:spacing w:line="480" w:lineRule="auto"/>
+        <w:rPr>
+          <w:rFonts w:ascii="Arial" w:hAnsi="Arial" w:cs="Arial"/>
+          <w:noProof/>
+          <w:sz w:val="24"/>
+          <w:szCs w:val="24"/>
+        </w:rPr>
+      </w:pPr>
+      <w:r>
+        <w:rPr>
+          <w:rFonts w:ascii="Arial" w:hAnsi="Arial" w:cs="Arial"/>
+          <w:noProof/>
+          <w:sz w:val="24"/>
+          <w:szCs w:val="24"/>
+        </w:rPr>
+        <w:t xml:space="preserve">The beta for tesla is quite high which means its quite responsive to the changes in the market, further this mean that tesla stock posses a large chuck of systematic risk. However, being more responsive mean that tesla stock might have large margin for an investor. Due to high beta, the expected returns might be very high in the near future. This </w:t>
+      </w:r>
+      <w:r>
+        <w:rPr>
+          <w:rFonts w:ascii="Arial" w:hAnsi="Arial" w:cs="Arial"/>
+          <w:noProof/>
+          <w:sz w:val="24"/>
+          <w:szCs w:val="24"/>
+        </w:rPr>
+        <w:t xml:space="preserve">is </w:t>
+      </w:r>
+      <w:r>
+        <w:rPr>
+          <w:rFonts w:ascii="Arial" w:hAnsi="Arial" w:cs="Arial"/>
+          <w:noProof/>
+          <w:sz w:val="24"/>
+          <w:szCs w:val="24"/>
+        </w:rPr>
+        <w:t xml:space="preserve">also what we expect from the market sentiments for the Tesla. Conversely,Netsol </w:t>
+      </w:r>
+      <w:r>
+        <w:rPr>
+          <w:rFonts w:ascii="Arial" w:hAnsi="Arial" w:cs="Arial"/>
+          <w:noProof/>
+          <w:sz w:val="24"/>
+          <w:szCs w:val="24"/>
+        </w:rPr>
+        <w:t xml:space="preserve">also </w:t>
+      </w:r>
+      <w:r>
+        <w:rPr>
+          <w:rFonts w:ascii="Arial" w:hAnsi="Arial" w:cs="Arial"/>
+          <w:noProof/>
+          <w:sz w:val="24"/>
+          <w:szCs w:val="24"/>
+        </w:rPr>
+        <w:t xml:space="preserve">has </w:t>
+      </w:r>
+      <w:r>
+        <w:rPr>
+          <w:rFonts w:ascii="Arial" w:hAnsi="Arial" w:cs="Arial"/>
+          <w:noProof/>
+          <w:sz w:val="24"/>
+          <w:szCs w:val="24"/>
+        </w:rPr>
+        <w:t>a very high</w:t>
+      </w:r>
+      <w:r>
+        <w:rPr>
+          <w:rFonts w:ascii="Arial" w:hAnsi="Arial" w:cs="Arial"/>
+          <w:noProof/>
+          <w:sz w:val="24"/>
+          <w:szCs w:val="24"/>
+        </w:rPr>
+        <w:t xml:space="preserve"> beta which means its </w:t>
+      </w:r>
+      <w:r>
+        <w:rPr>
+          <w:rFonts w:ascii="Arial" w:hAnsi="Arial" w:cs="Arial"/>
+          <w:noProof/>
+          <w:sz w:val="24"/>
+          <w:szCs w:val="24"/>
+        </w:rPr>
+        <w:t>quite</w:t>
+      </w:r>
+      <w:r>
+        <w:rPr>
+          <w:rFonts w:ascii="Arial" w:hAnsi="Arial" w:cs="Arial"/>
+          <w:noProof/>
+          <w:sz w:val="24"/>
+          <w:szCs w:val="24"/>
+        </w:rPr>
+        <w:t xml:space="preserve"> </w:t>
+      </w:r>
+      <w:r>
+        <w:rPr>
+          <w:rFonts w:ascii="Arial" w:hAnsi="Arial" w:cs="Arial"/>
+          <w:noProof/>
+          <w:sz w:val="24"/>
+          <w:szCs w:val="24"/>
+        </w:rPr>
+        <w:t>reactive</w:t>
+      </w:r>
+      <w:r>
+        <w:rPr>
+          <w:rFonts w:ascii="Arial" w:hAnsi="Arial" w:cs="Arial"/>
+          <w:noProof/>
+          <w:sz w:val="24"/>
+          <w:szCs w:val="24"/>
+        </w:rPr>
+        <w:t xml:space="preserve"> to the market. This seems realistic for a techonlogical orient</w:t>
+      </w:r>
+      <w:r>
+        <w:rPr>
+          <w:rFonts w:ascii="Arial" w:hAnsi="Arial" w:cs="Arial"/>
+          <w:noProof/>
+          <w:sz w:val="24"/>
+          <w:szCs w:val="24"/>
+        </w:rPr>
+        <w:t>ed</w:t>
+      </w:r>
+      <w:r>
+        <w:rPr>
+          <w:rFonts w:ascii="Arial" w:hAnsi="Arial" w:cs="Arial"/>
+          <w:noProof/>
+          <w:sz w:val="24"/>
+          <w:szCs w:val="24"/>
+        </w:rPr>
+        <w:t xml:space="preserve"> company operating in the Pakistan, </w:t>
+      </w:r>
+      <w:r>
+        <w:rPr>
+          <w:rFonts w:ascii="Arial" w:hAnsi="Arial" w:cs="Arial"/>
+          <w:noProof/>
+          <w:sz w:val="24"/>
+          <w:szCs w:val="24"/>
+        </w:rPr>
+        <w:t xml:space="preserve">as the technological sector is expanding at an expotential rate which </w:t>
+      </w:r>
+      <w:r>
+        <w:rPr>
+          <w:rFonts w:ascii="Arial" w:hAnsi="Arial" w:cs="Arial"/>
+          <w:noProof/>
+          <w:sz w:val="24"/>
+          <w:szCs w:val="24"/>
         </w:rPr>
         <w:lastRenderedPageBreak/>
+        <w:t xml:space="preserve">means </w:t>
+      </w:r>
+      <w:r>
+        <w:rPr>
+          <w:rFonts w:ascii="Arial" w:hAnsi="Arial" w:cs="Arial"/>
+          <w:noProof/>
+          <w:sz w:val="24"/>
+          <w:szCs w:val="24"/>
+        </w:rPr>
+        <w:t xml:space="preserve">the expected return with high beta is a real possibility. </w:t>
+      </w:r>
+      <w:r>
+        <w:rPr>
+          <w:rFonts w:ascii="Arial" w:hAnsi="Arial" w:cs="Arial"/>
+          <w:noProof/>
+          <w:sz w:val="24"/>
+          <w:szCs w:val="24"/>
+        </w:rPr>
+        <w:t xml:space="preserve">Further, </w:t>
+      </w:r>
+      <w:r>
+        <w:rPr>
+          <w:rFonts w:ascii="Arial" w:hAnsi="Arial" w:cs="Arial"/>
+          <w:noProof/>
+          <w:sz w:val="24"/>
+          <w:szCs w:val="24"/>
+        </w:rPr>
+        <w:t>higer</w:t>
+      </w:r>
+      <w:r>
+        <w:rPr>
+          <w:rFonts w:ascii="Arial" w:hAnsi="Arial" w:cs="Arial"/>
+          <w:noProof/>
+          <w:sz w:val="24"/>
+          <w:szCs w:val="24"/>
+        </w:rPr>
+        <w:t xml:space="preserve"> beta means that Netsol will have a </w:t>
+      </w:r>
+      <w:r>
+        <w:rPr>
+          <w:rFonts w:ascii="Arial" w:hAnsi="Arial" w:cs="Arial"/>
+          <w:noProof/>
+          <w:sz w:val="24"/>
+          <w:szCs w:val="24"/>
+        </w:rPr>
+        <w:t>higher</w:t>
+      </w:r>
+      <w:r>
+        <w:rPr>
+          <w:rFonts w:ascii="Arial" w:hAnsi="Arial" w:cs="Arial"/>
+          <w:noProof/>
+          <w:sz w:val="24"/>
+          <w:szCs w:val="24"/>
+        </w:rPr>
+        <w:t xml:space="preserve"> correlation with the Pakistan </w:t>
+      </w:r>
+      <w:r>
+        <w:rPr>
+          <w:rFonts w:ascii="Arial" w:hAnsi="Arial" w:cs="Arial"/>
+          <w:noProof/>
+          <w:sz w:val="24"/>
+          <w:szCs w:val="24"/>
+        </w:rPr>
+        <w:t>economy</w:t>
+      </w:r>
+      <w:r>
+        <w:rPr>
+          <w:rFonts w:ascii="Arial" w:hAnsi="Arial" w:cs="Arial"/>
+          <w:noProof/>
+          <w:sz w:val="24"/>
+          <w:szCs w:val="24"/>
+        </w:rPr>
+        <w:t xml:space="preserve"> and will perform better in time of </w:t>
+      </w:r>
+      <w:r>
+        <w:rPr>
+          <w:rFonts w:ascii="Arial" w:hAnsi="Arial" w:cs="Arial"/>
+          <w:noProof/>
+          <w:sz w:val="24"/>
+          <w:szCs w:val="24"/>
+        </w:rPr>
+        <w:t xml:space="preserve"> booming economy</w:t>
+      </w:r>
+      <w:r>
+        <w:rPr>
+          <w:rFonts w:ascii="Arial" w:hAnsi="Arial" w:cs="Arial"/>
+          <w:noProof/>
+          <w:sz w:val="24"/>
+          <w:szCs w:val="24"/>
+        </w:rPr>
+        <w:t>.</w:t>
+      </w:r>
+      <w:r>
+        <w:rPr>
+          <w:rFonts w:ascii="Arial" w:hAnsi="Arial" w:cs="Arial"/>
+          <w:noProof/>
+          <w:sz w:val="24"/>
+          <w:szCs w:val="24"/>
+        </w:rPr>
+        <w:t xml:space="preserve"> Moreover, as both of our companies has beta above 1, this mean that both companies are riskier in terms of investment however at the same they could provide high returns.</w:t>
+      </w:r>
+    </w:p>
+    <w:p>
+      <w:pPr>
+        <w:spacing w:line="480" w:lineRule="auto"/>
+        <w:rPr>
+          <w:rFonts w:ascii="Arial" w:hAnsi="Arial" w:cs="Arial"/>
+          <w:noProof/>
+          <w:sz w:val="24"/>
+          <w:szCs w:val="24"/>
+        </w:rPr>
+      </w:pPr>
+      <w:r>
+        <w:rPr>
+          <w:rFonts w:ascii="Arial" w:hAnsi="Arial" w:cs="Arial"/>
+          <w:noProof/>
+          <w:sz w:val="24"/>
+          <w:szCs w:val="24"/>
+        </w:rPr>
+        <w:t xml:space="preserve">Afterwards, we conducted the FF model with SMB and HML data taken from internet </w:t>
+      </w:r>
+    </w:p>
+    <w:p>
+      <w:pPr>
+        <w:spacing w:line="480" w:lineRule="auto"/>
+        <w:rPr>
+          <w:noProof/>
+        </w:rPr>
+      </w:pPr>
+      <w:r>
+        <w:rPr>
+          <w:noProof/>
+        </w:rPr>
         <w:drawing>
-          <wp:inline distT="0" distB="0" distL="0" distR="0" wp14:anchorId="1C0BE222" wp14:editId="60832242">
-            <wp:extent cx="5467350" cy="556728"/>
-            <wp:effectExtent l="0" t="0" r="0" b="0"/>
-            <wp:docPr id="9" name="Picture 9"/>
+          <wp:inline distT="0" distB="0" distL="0" distR="0" wp14:anchorId="7807A26D" wp14:editId="052B9B84">
+            <wp:extent cx="4829175" cy="2933700"/>
+            <wp:effectExtent l="0" t="0" r="9525" b="0"/>
+            <wp:docPr id="3" name="Picture 3"/>
             <wp:cNvGraphicFramePr>
               <a:graphicFrameLocks xmlns:a="http://schemas.openxmlformats.org/drawingml/2006/main" noChangeAspect="1"/>
             </wp:cNvGraphicFramePr>
@@ -1185,7 +1256,7 @@
                   <pic:spPr>
                     <a:xfrm>
                       <a:off x="0" y="0"/>
-                      <a:ext cx="5494871" cy="559530"/>
+                      <a:ext cx="4829175" cy="2933700"/>
                     </a:xfrm>
                     <a:prstGeom prst="rect">
                       <a:avLst/>
@@ -1213,10 +1284,10 @@
           <w:noProof/>
         </w:rPr>
         <w:drawing>
-          <wp:inline distT="0" distB="0" distL="0" distR="0" wp14:anchorId="061B3FA8" wp14:editId="62A9E498">
-            <wp:extent cx="5426710" cy="338455"/>
-            <wp:effectExtent l="0" t="0" r="2540" b="4445"/>
-            <wp:docPr id="11" name="Picture 11"/>
+          <wp:inline distT="0" distB="0" distL="0" distR="0" wp14:anchorId="2416D691" wp14:editId="29EACF51">
+            <wp:extent cx="4762500" cy="2742907"/>
+            <wp:effectExtent l="0" t="0" r="0" b="635"/>
+            <wp:docPr id="8" name="Picture 8"/>
             <wp:cNvGraphicFramePr>
               <a:graphicFrameLocks xmlns:a="http://schemas.openxmlformats.org/drawingml/2006/main" noChangeAspect="1"/>
             </wp:cNvGraphicFramePr>
@@ -1236,7 +1307,7 @@
                   <pic:spPr>
                     <a:xfrm>
                       <a:off x="0" y="0"/>
-                      <a:ext cx="5426710" cy="338455"/>
+                      <a:ext cx="4773711" cy="2749364"/>
                     </a:xfrm>
                     <a:prstGeom prst="rect">
                       <a:avLst/>
@@ -1253,6 +1324,48 @@
       <w:pPr>
         <w:spacing w:line="480" w:lineRule="auto"/>
         <w:rPr>
+          <w:noProof/>
+        </w:rPr>
+      </w:pPr>
+      <w:r>
+        <w:rPr>
+          <w:rFonts w:ascii="Arial" w:hAnsi="Arial" w:cs="Arial"/>
+          <w:noProof/>
+          <w:sz w:val="24"/>
+          <w:szCs w:val="24"/>
+        </w:rPr>
+        <w:lastRenderedPageBreak/>
+        <w:t xml:space="preserve">which was resampled to dialy basis to accommodate our assumption. However,as  expected this model did not perform that well on our companies, the first reason could be lost of data due to resampling and second being that our selected companies are showing an outlier behaviour in recent times. This does not mean that model was a complete waste but what this imples is that usefullness of FF model </w:t>
+      </w:r>
+      <w:r>
+        <w:rPr>
+          <w:rFonts w:ascii="Arial" w:hAnsi="Arial" w:cs="Arial"/>
+          <w:noProof/>
+          <w:sz w:val="24"/>
+          <w:szCs w:val="24"/>
+        </w:rPr>
+        <w:t>under our</w:t>
+      </w:r>
+      <w:r>
+        <w:rPr>
+          <w:rFonts w:ascii="Arial" w:hAnsi="Arial" w:cs="Arial"/>
+          <w:noProof/>
+          <w:sz w:val="24"/>
+          <w:szCs w:val="24"/>
+        </w:rPr>
+        <w:t xml:space="preserve"> context was weak as compared to CAPM. The results of FF were as follow:</w:t>
+      </w:r>
+      <w:r>
+        <w:rPr>
+          <w:noProof/>
+        </w:rPr>
+        <w:t xml:space="preserve"> </w:t>
+      </w:r>
+    </w:p>
+    <w:p>
+      <w:pPr>
+        <w:spacing w:line="480" w:lineRule="auto"/>
+        <w:rPr>
           <w:rFonts w:ascii="Arial" w:hAnsi="Arial" w:cs="Arial"/>
           <w:noProof/>
           <w:sz w:val="24"/>
@@ -1264,10 +1377,10 @@
           <w:noProof/>
         </w:rPr>
         <w:drawing>
-          <wp:inline distT="0" distB="0" distL="0" distR="0" wp14:anchorId="509DAFE3" wp14:editId="48AE988F">
-            <wp:extent cx="5534025" cy="390525"/>
-            <wp:effectExtent l="0" t="0" r="9525" b="9525"/>
-            <wp:docPr id="12" name="Picture 12"/>
+          <wp:inline distT="0" distB="0" distL="0" distR="0" wp14:anchorId="1C0BE222" wp14:editId="5E2E7676">
+            <wp:extent cx="5462758" cy="447675"/>
+            <wp:effectExtent l="0" t="0" r="5080" b="0"/>
+            <wp:docPr id="9" name="Picture 9"/>
             <wp:cNvGraphicFramePr>
               <a:graphicFrameLocks xmlns:a="http://schemas.openxmlformats.org/drawingml/2006/main" noChangeAspect="1"/>
             </wp:cNvGraphicFramePr>
@@ -1287,7 +1400,7 @@
                   <pic:spPr>
                     <a:xfrm>
                       <a:off x="0" y="0"/>
-                      <a:ext cx="5534025" cy="390525"/>
+                      <a:ext cx="5500763" cy="450790"/>
                     </a:xfrm>
                     <a:prstGeom prst="rect">
                       <a:avLst/>
@@ -1312,50 +1425,13 @@
       </w:pPr>
       <w:r>
         <w:rPr>
-          <w:rFonts w:ascii="Arial" w:hAnsi="Arial" w:cs="Arial"/>
-          <w:noProof/>
-          <w:sz w:val="24"/>
-          <w:szCs w:val="24"/>
-        </w:rPr>
-        <w:t>The interpretation was not need as both Bs and Bv showed what we term as outlier behaviour but our model accuarcy is still justified as it complment CAPM beta(B).</w:t>
-      </w:r>
-    </w:p>
-    <w:p>
-      <w:pPr>
-        <w:spacing w:line="480" w:lineRule="auto"/>
-        <w:rPr>
-          <w:rFonts w:ascii="Arial" w:hAnsi="Arial" w:cs="Arial"/>
-          <w:noProof/>
-          <w:sz w:val="24"/>
-          <w:szCs w:val="24"/>
-        </w:rPr>
-      </w:pPr>
-      <w:r>
-        <w:rPr>
-          <w:rFonts w:ascii="Arial" w:hAnsi="Arial" w:cs="Arial"/>
-          <w:noProof/>
-          <w:sz w:val="24"/>
-          <w:szCs w:val="24"/>
-        </w:rPr>
-        <w:t>Finally, we calculated mean and standard deviation for both of our models and tried to visulised their distibutions:</w:t>
-      </w:r>
-    </w:p>
-    <w:p>
-      <w:pPr>
-        <w:spacing w:line="480" w:lineRule="auto"/>
-        <w:rPr>
-          <w:noProof/>
-        </w:rPr>
-      </w:pPr>
-      <w:r>
-        <w:rPr>
           <w:noProof/>
         </w:rPr>
         <w:drawing>
-          <wp:inline distT="0" distB="0" distL="0" distR="0" wp14:anchorId="446ACAEF" wp14:editId="39F9C799">
-            <wp:extent cx="2628900" cy="1794539"/>
+          <wp:inline distT="0" distB="0" distL="0" distR="0" wp14:anchorId="78C38577" wp14:editId="7FE41605">
+            <wp:extent cx="5486400" cy="304800"/>
             <wp:effectExtent l="0" t="0" r="0" b="0"/>
-            <wp:docPr id="13" name="Picture 13"/>
+            <wp:docPr id="19" name="Picture 19"/>
             <wp:cNvGraphicFramePr>
               <a:graphicFrameLocks xmlns:a="http://schemas.openxmlformats.org/drawingml/2006/main" noChangeAspect="1"/>
             </wp:cNvGraphicFramePr>
@@ -1375,7 +1451,7 @@
                   <pic:spPr>
                     <a:xfrm>
                       <a:off x="0" y="0"/>
-                      <a:ext cx="2633997" cy="1798018"/>
+                      <a:ext cx="5486400" cy="304800"/>
                     </a:xfrm>
                     <a:prstGeom prst="rect">
                       <a:avLst/>
@@ -1391,17 +1467,11 @@
         <w:rPr>
           <w:noProof/>
         </w:rPr>
-        <w:t xml:space="preserve"> </w:t>
-      </w:r>
-      <w:r>
-        <w:rPr>
-          <w:noProof/>
-        </w:rPr>
         <w:drawing>
-          <wp:inline distT="0" distB="0" distL="0" distR="0" wp14:anchorId="4A850801" wp14:editId="5CCA19D5">
-            <wp:extent cx="2494691" cy="1744345"/>
-            <wp:effectExtent l="0" t="0" r="1270" b="8255"/>
-            <wp:docPr id="14" name="Picture 14"/>
+          <wp:inline distT="0" distB="0" distL="0" distR="0" wp14:anchorId="6719D9BD" wp14:editId="59728B62">
+            <wp:extent cx="5381625" cy="323850"/>
+            <wp:effectExtent l="0" t="0" r="9525" b="0"/>
+            <wp:docPr id="20" name="Picture 20"/>
             <wp:cNvGraphicFramePr>
               <a:graphicFrameLocks xmlns:a="http://schemas.openxmlformats.org/drawingml/2006/main" noChangeAspect="1"/>
             </wp:cNvGraphicFramePr>
@@ -1421,7 +1491,7 @@
                   <pic:spPr>
                     <a:xfrm>
                       <a:off x="0" y="0"/>
-                      <a:ext cx="2532326" cy="1770660"/>
+                      <a:ext cx="5381625" cy="323850"/>
                     </a:xfrm>
                     <a:prstGeom prst="rect">
                       <a:avLst/>
@@ -1440,55 +1510,56 @@
         <w:rPr>
           <w:rFonts w:ascii="Arial" w:hAnsi="Arial" w:cs="Arial"/>
           <w:noProof/>
-        </w:rPr>
-      </w:pPr>
-      <w:r>
-        <w:rPr>
-          <w:rFonts w:ascii="Arial" w:hAnsi="Arial" w:cs="Arial"/>
-          <w:noProof/>
-        </w:rPr>
-        <w:t>Clearly, tesla not only has high return but also has lower standard deviation which mean</w:t>
-      </w:r>
-      <w:r>
-        <w:rPr>
-          <w:rFonts w:ascii="Arial" w:hAnsi="Arial" w:cs="Arial"/>
-          <w:noProof/>
-        </w:rPr>
-        <w:t xml:space="preserve"> </w:t>
-      </w:r>
-      <w:bookmarkStart w:id="0" w:name="_GoBack"/>
-      <w:bookmarkEnd w:id="0"/>
-      <w:r>
-        <w:rPr>
-          <w:rFonts w:ascii="Arial" w:hAnsi="Arial" w:cs="Arial"/>
-          <w:noProof/>
-        </w:rPr>
-        <w:t xml:space="preserve">it’s a better stock to invest given both of the distrubutions. Further we calculated the correlations </w:t>
-      </w:r>
-      <w:r>
-        <w:rPr>
-          <w:rFonts w:ascii="Arial" w:hAnsi="Arial" w:cs="Arial"/>
-          <w:noProof/>
-        </w:rPr>
-        <w:lastRenderedPageBreak/>
-        <w:t>for each of the stock and visualise it:</w:t>
-      </w:r>
-      <w:r>
-        <w:rPr>
-          <w:rFonts w:ascii="Arial" w:hAnsi="Arial" w:cs="Arial"/>
-          <w:noProof/>
-        </w:rPr>
-        <w:br/>
-      </w:r>
+          <w:sz w:val="24"/>
+          <w:szCs w:val="24"/>
+        </w:rPr>
+      </w:pPr>
+      <w:r>
+        <w:rPr>
+          <w:rFonts w:ascii="Arial" w:hAnsi="Arial" w:cs="Arial"/>
+          <w:noProof/>
+          <w:sz w:val="24"/>
+          <w:szCs w:val="24"/>
+        </w:rPr>
+        <w:t>The interpretation was not need as both Bs and Bv showed what we term as outlier behaviour but our model accuarcy is still justified as it complment CAPM beta(B).</w:t>
+      </w:r>
+    </w:p>
+    <w:p>
+      <w:pPr>
+        <w:spacing w:line="480" w:lineRule="auto"/>
+        <w:rPr>
+          <w:rFonts w:ascii="Arial" w:hAnsi="Arial" w:cs="Arial"/>
+          <w:noProof/>
+          <w:sz w:val="24"/>
+          <w:szCs w:val="24"/>
+        </w:rPr>
+      </w:pPr>
+      <w:r>
+        <w:rPr>
+          <w:rFonts w:ascii="Arial" w:hAnsi="Arial" w:cs="Arial"/>
+          <w:noProof/>
+          <w:sz w:val="24"/>
+          <w:szCs w:val="24"/>
+        </w:rPr>
+        <w:t>Finally, we calculated mean and standard deviation for both of our models and tried to visulised their distibutions:</w:t>
+      </w:r>
+    </w:p>
+    <w:p>
+      <w:pPr>
+        <w:spacing w:line="480" w:lineRule="auto"/>
+        <w:rPr>
+          <w:noProof/>
+        </w:rPr>
+      </w:pPr>
       <w:r>
         <w:rPr>
           <w:noProof/>
         </w:rPr>
         <w:drawing>
-          <wp:inline distT="0" distB="0" distL="0" distR="0" wp14:anchorId="457F7F61" wp14:editId="1EF2992F">
-            <wp:extent cx="4333875" cy="3100883"/>
-            <wp:effectExtent l="0" t="0" r="0" b="4445"/>
-            <wp:docPr id="15" name="Picture 15"/>
+          <wp:inline distT="0" distB="0" distL="0" distR="0" wp14:anchorId="446ACAEF" wp14:editId="39F9C799">
+            <wp:extent cx="2628900" cy="1794539"/>
+            <wp:effectExtent l="0" t="0" r="0" b="0"/>
+            <wp:docPr id="13" name="Picture 13"/>
             <wp:cNvGraphicFramePr>
               <a:graphicFrameLocks xmlns:a="http://schemas.openxmlformats.org/drawingml/2006/main" noChangeAspect="1"/>
             </wp:cNvGraphicFramePr>
@@ -1508,7 +1579,7 @@
                   <pic:spPr>
                     <a:xfrm>
                       <a:off x="0" y="0"/>
-                      <a:ext cx="4400239" cy="3148367"/>
+                      <a:ext cx="2633997" cy="1798018"/>
                     </a:xfrm>
                     <a:prstGeom prst="rect">
                       <a:avLst/>
@@ -1520,6 +1591,153 @@
           </wp:inline>
         </w:drawing>
       </w:r>
+      <w:r>
+        <w:rPr>
+          <w:noProof/>
+        </w:rPr>
+        <w:t xml:space="preserve"> </w:t>
+      </w:r>
+      <w:r>
+        <w:rPr>
+          <w:noProof/>
+        </w:rPr>
+        <w:drawing>
+          <wp:inline distT="0" distB="0" distL="0" distR="0" wp14:anchorId="4A850801" wp14:editId="5CCA19D5">
+            <wp:extent cx="2494691" cy="1744345"/>
+            <wp:effectExtent l="0" t="0" r="1270" b="8255"/>
+            <wp:docPr id="14" name="Picture 14"/>
+            <wp:cNvGraphicFramePr>
+              <a:graphicFrameLocks xmlns:a="http://schemas.openxmlformats.org/drawingml/2006/main" noChangeAspect="1"/>
+            </wp:cNvGraphicFramePr>
+            <a:graphic xmlns:a="http://schemas.openxmlformats.org/drawingml/2006/main">
+              <a:graphicData uri="http://schemas.openxmlformats.org/drawingml/2006/picture">
+                <pic:pic xmlns:pic="http://schemas.openxmlformats.org/drawingml/2006/picture">
+                  <pic:nvPicPr>
+                    <pic:cNvPr id="1" name=""/>
+                    <pic:cNvPicPr/>
+                  </pic:nvPicPr>
+                  <pic:blipFill>
+                    <a:blip r:embed="rId17"/>
+                    <a:stretch>
+                      <a:fillRect/>
+                    </a:stretch>
+                  </pic:blipFill>
+                  <pic:spPr>
+                    <a:xfrm>
+                      <a:off x="0" y="0"/>
+                      <a:ext cx="2532326" cy="1770660"/>
+                    </a:xfrm>
+                    <a:prstGeom prst="rect">
+                      <a:avLst/>
+                    </a:prstGeom>
+                  </pic:spPr>
+                </pic:pic>
+              </a:graphicData>
+            </a:graphic>
+          </wp:inline>
+        </w:drawing>
+      </w:r>
+    </w:p>
+    <w:p>
+      <w:pPr>
+        <w:spacing w:line="480" w:lineRule="auto"/>
+        <w:rPr>
+          <w:rFonts w:ascii="Arial" w:hAnsi="Arial" w:cs="Arial"/>
+          <w:noProof/>
+        </w:rPr>
+      </w:pPr>
+      <w:r>
+        <w:rPr>
+          <w:rFonts w:ascii="Arial" w:hAnsi="Arial" w:cs="Arial"/>
+          <w:noProof/>
+        </w:rPr>
+        <w:t>Clearly, tesla not only has high return but also has lower standard deviation which mean</w:t>
+      </w:r>
+      <w:r>
+        <w:rPr>
+          <w:rFonts w:ascii="Arial" w:hAnsi="Arial" w:cs="Arial"/>
+          <w:noProof/>
+        </w:rPr>
+        <w:t xml:space="preserve"> </w:t>
+      </w:r>
+      <w:r>
+        <w:rPr>
+          <w:rFonts w:ascii="Arial" w:hAnsi="Arial" w:cs="Arial"/>
+          <w:noProof/>
+        </w:rPr>
+        <w:t>it’s a better stock to invest given both of the distrubutions. Further we calculated the correlation</w:t>
+      </w:r>
+    </w:p>
+    <w:p>
+      <w:pPr>
+        <w:spacing w:line="480" w:lineRule="auto"/>
+        <w:rPr>
+          <w:rFonts w:ascii="Arial" w:hAnsi="Arial" w:cs="Arial"/>
+          <w:noProof/>
+        </w:rPr>
+      </w:pPr>
+      <w:r>
+        <w:rPr>
+          <w:rFonts w:ascii="Arial" w:hAnsi="Arial" w:cs="Arial"/>
+          <w:noProof/>
+        </w:rPr>
+        <w:lastRenderedPageBreak/>
+        <w:t xml:space="preserve"> </w:t>
+      </w:r>
+      <w:r>
+        <w:rPr>
+          <w:rFonts w:ascii="Arial" w:hAnsi="Arial" w:cs="Arial"/>
+          <w:noProof/>
+        </w:rPr>
+        <w:t>for each of the stock and visualise it:</w:t>
+      </w:r>
+      <w:r>
+        <w:rPr>
+          <w:rFonts w:ascii="Arial" w:hAnsi="Arial" w:cs="Arial"/>
+          <w:noProof/>
+        </w:rPr>
+        <w:br/>
+      </w:r>
+      <w:r>
+        <w:rPr>
+          <w:noProof/>
+        </w:rPr>
+        <w:drawing>
+          <wp:inline distT="0" distB="0" distL="0" distR="0" wp14:anchorId="5313AA8F" wp14:editId="0BE33F73">
+            <wp:extent cx="4876800" cy="2680023"/>
+            <wp:effectExtent l="0" t="0" r="0" b="6350"/>
+            <wp:docPr id="17" name="Picture 17"/>
+            <wp:cNvGraphicFramePr>
+              <a:graphicFrameLocks xmlns:a="http://schemas.openxmlformats.org/drawingml/2006/main" noChangeAspect="1"/>
+            </wp:cNvGraphicFramePr>
+            <a:graphic xmlns:a="http://schemas.openxmlformats.org/drawingml/2006/main">
+              <a:graphicData uri="http://schemas.openxmlformats.org/drawingml/2006/picture">
+                <pic:pic xmlns:pic="http://schemas.openxmlformats.org/drawingml/2006/picture">
+                  <pic:nvPicPr>
+                    <pic:cNvPr id="1" name=""/>
+                    <pic:cNvPicPr/>
+                  </pic:nvPicPr>
+                  <pic:blipFill>
+                    <a:blip r:embed="rId18"/>
+                    <a:stretch>
+                      <a:fillRect/>
+                    </a:stretch>
+                  </pic:blipFill>
+                  <pic:spPr>
+                    <a:xfrm>
+                      <a:off x="0" y="0"/>
+                      <a:ext cx="4907944" cy="2697138"/>
+                    </a:xfrm>
+                    <a:prstGeom prst="rect">
+                      <a:avLst/>
+                    </a:prstGeom>
+                  </pic:spPr>
+                </pic:pic>
+              </a:graphicData>
+            </a:graphic>
+          </wp:inline>
+        </w:drawing>
+      </w:r>
     </w:p>
     <w:p>
       <w:pPr>
@@ -1535,6 +1753,22 @@
           <w:noProof/>
         </w:rPr>
         <w:t>The heatmap is self-explanationary but the main insight is that Netsol and Tesla are not having a positive relation in terms of their returns.</w:t>
+      </w:r>
+      <w:r>
+        <w:rPr>
+          <w:rFonts w:ascii="Arial" w:hAnsi="Arial" w:cs="Arial"/>
+          <w:noProof/>
+        </w:rPr>
+        <w:t xml:space="preserve"> Further, the heatmaps all tend to justify our calculated</w:t>
+      </w:r>
+      <w:bookmarkStart w:id="0" w:name="_GoBack"/>
+      <w:bookmarkEnd w:id="0"/>
+      <w:r>
+        <w:rPr>
+          <w:rFonts w:ascii="Arial" w:hAnsi="Arial" w:cs="Arial"/>
+          <w:noProof/>
+        </w:rPr>
+        <w:t xml:space="preserve"> beta as correlation between netsola and kse 100 is high and same goes for the tesla and sp500.</w:t>
       </w:r>
     </w:p>
     <w:p>
@@ -1680,6 +1914,56 @@
     </w:sectPr>
   </w:body>
 </w:document>
+</file>
+
+<file path=word/endnotes.xml><?xml version="1.0" encoding="utf-8"?>
+<w:endnotes xmlns:wpc="http://schemas.microsoft.com/office/word/2010/wordprocessingCanvas" xmlns:cx="http://schemas.microsoft.com/office/drawing/2014/chartex" xmlns:cx1="http://schemas.microsoft.com/office/drawing/2015/9/8/chartex" xmlns:cx2="http://schemas.microsoft.com/office/drawing/2015/10/21/chartex" xmlns:cx3="http://schemas.microsoft.com/office/drawing/2016/5/9/chartex" xmlns:cx4="http://schemas.microsoft.com/office/drawing/2016/5/10/chartex" xmlns:cx5="http://schemas.microsoft.com/office/drawing/2016/5/11/chartex" xmlns:cx6="http://schemas.microsoft.com/office/drawing/2016/5/12/chartex" xmlns:cx7="http://schemas.microsoft.com/office/drawing/2016/5/13/chartex" xmlns:cx8="http://schemas.microsoft.com/office/drawing/2016/5/14/chartex" xmlns:mc="http://schemas.openxmlformats.org/markup-compatibility/2006" xmlns:aink="http://schemas.microsoft.com/office/drawing/2016/ink" xmlns:am3d="http://schemas.microsoft.com/office/drawing/2017/model3d" xmlns:o="urn:schemas-microsoft-com:office:office" xmlns:r="http://schemas.openxmlformats.org/officeDocument/2006/relationships" xmlns:m="http://schemas.openxmlformats.org/officeDocument/2006/math" xmlns:v="urn:schemas-microsoft-com:vml" xmlns:wp14="http://schemas.microsoft.com/office/word/2010/wordprocessingDrawing" xmlns:wp="http://schemas.openxmlformats.org/drawingml/2006/wordprocessingDrawing" xmlns:w10="urn:schemas-microsoft-com:office:word" xmlns:w="http://schemas.openxmlformats.org/wordprocessingml/2006/main" xmlns:w14="http://schemas.microsoft.com/office/word/2010/wordml" xmlns:w15="http://schemas.microsoft.com/office/word/2012/wordml" xmlns:w16cid="http://schemas.microsoft.com/office/word/2016/wordml/cid" xmlns:w16se="http://schemas.microsoft.com/office/word/2015/wordml/symex" xmlns:wpg="http://schemas.microsoft.com/office/word/2010/wordprocessingGroup" xmlns:wpi="http://schemas.microsoft.com/office/word/2010/wordprocessingInk" xmlns:wne="http://schemas.microsoft.com/office/word/2006/wordml" xmlns:wps="http://schemas.microsoft.com/office/word/2010/wordprocessingShape" mc:Ignorable="w14 w15 w16se w16cid wp14">
+  <w:endnote w:type="separator" w:id="-1">
+    <w:p>
+      <w:pPr>
+        <w:spacing w:after="0" w:line="240" w:lineRule="auto"/>
+      </w:pPr>
+      <w:r>
+        <w:separator/>
+      </w:r>
+    </w:p>
+  </w:endnote>
+  <w:endnote w:type="continuationSeparator" w:id="0">
+    <w:p>
+      <w:pPr>
+        <w:spacing w:after="0" w:line="240" w:lineRule="auto"/>
+      </w:pPr>
+      <w:r>
+        <w:continuationSeparator/>
+      </w:r>
+    </w:p>
+  </w:endnote>
+</w:endnotes>
+</file>
+
+<file path=word/footnotes.xml><?xml version="1.0" encoding="utf-8"?>
+<w:footnotes xmlns:wpc="http://schemas.microsoft.com/office/word/2010/wordprocessingCanvas" xmlns:cx="http://schemas.microsoft.com/office/drawing/2014/chartex" xmlns:cx1="http://schemas.microsoft.com/office/drawing/2015/9/8/chartex" xmlns:cx2="http://schemas.microsoft.com/office/drawing/2015/10/21/chartex" xmlns:cx3="http://schemas.microsoft.com/office/drawing/2016/5/9/chartex" xmlns:cx4="http://schemas.microsoft.com/office/drawing/2016/5/10/chartex" xmlns:cx5="http://schemas.microsoft.com/office/drawing/2016/5/11/chartex" xmlns:cx6="http://schemas.microsoft.com/office/drawing/2016/5/12/chartex" xmlns:cx7="http://schemas.microsoft.com/office/drawing/2016/5/13/chartex" xmlns:cx8="http://schemas.microsoft.com/office/drawing/2016/5/14/chartex" xmlns:mc="http://schemas.openxmlformats.org/markup-compatibility/2006" xmlns:aink="http://schemas.microsoft.com/office/drawing/2016/ink" xmlns:am3d="http://schemas.microsoft.com/office/drawing/2017/model3d" xmlns:o="urn:schemas-microsoft-com:office:office" xmlns:r="http://schemas.openxmlformats.org/officeDocument/2006/relationships" xmlns:m="http://schemas.openxmlformats.org/officeDocument/2006/math" xmlns:v="urn:schemas-microsoft-com:vml" xmlns:wp14="http://schemas.microsoft.com/office/word/2010/wordprocessingDrawing" xmlns:wp="http://schemas.openxmlformats.org/drawingml/2006/wordprocessingDrawing" xmlns:w10="urn:schemas-microsoft-com:office:word" xmlns:w="http://schemas.openxmlformats.org/wordprocessingml/2006/main" xmlns:w14="http://schemas.microsoft.com/office/word/2010/wordml" xmlns:w15="http://schemas.microsoft.com/office/word/2012/wordml" xmlns:w16cid="http://schemas.microsoft.com/office/word/2016/wordml/cid" xmlns:w16se="http://schemas.microsoft.com/office/word/2015/wordml/symex" xmlns:wpg="http://schemas.microsoft.com/office/word/2010/wordprocessingGroup" xmlns:wpi="http://schemas.microsoft.com/office/word/2010/wordprocessingInk" xmlns:wne="http://schemas.microsoft.com/office/word/2006/wordml" xmlns:wps="http://schemas.microsoft.com/office/word/2010/wordprocessingShape" mc:Ignorable="w14 w15 w16se w16cid wp14">
+  <w:footnote w:type="separator" w:id="-1">
+    <w:p>
+      <w:pPr>
+        <w:spacing w:after="0" w:line="240" w:lineRule="auto"/>
+      </w:pPr>
+      <w:r>
+        <w:separator/>
+      </w:r>
+    </w:p>
+  </w:footnote>
+  <w:footnote w:type="continuationSeparator" w:id="0">
+    <w:p>
+      <w:pPr>
+        <w:spacing w:after="0" w:line="240" w:lineRule="auto"/>
+      </w:pPr>
+      <w:r>
+        <w:continuationSeparator/>
+      </w:r>
+    </w:p>
+  </w:footnote>
+</w:footnotes>
 </file>
 
 <file path=word/styles.xml><?xml version="1.0" encoding="utf-8"?>
@@ -1805,6 +2089,7 @@
     <w:lsdException w:name="HTML Sample" w:semiHidden="1" w:unhideWhenUsed="1"/>
     <w:lsdException w:name="HTML Typewriter" w:semiHidden="1" w:unhideWhenUsed="1"/>
     <w:lsdException w:name="HTML Variable" w:semiHidden="1" w:unhideWhenUsed="1"/>
+    <w:lsdException w:name="Normal Table" w:semiHidden="1" w:unhideWhenUsed="1"/>
     <w:lsdException w:name="annotation subject" w:semiHidden="1" w:unhideWhenUsed="1"/>
     <w:lsdException w:name="No List" w:semiHidden="1" w:unhideWhenUsed="1"/>
     <w:lsdException w:name="Outline List 1" w:semiHidden="1" w:unhideWhenUsed="1"/>
@@ -1851,8 +2136,10 @@
     <w:lsdException w:name="Table Subtle 2" w:semiHidden="1" w:unhideWhenUsed="1"/>
     <w:lsdException w:name="Table Web 1" w:semiHidden="1" w:unhideWhenUsed="1"/>
     <w:lsdException w:name="Table Web 2" w:semiHidden="1" w:unhideWhenUsed="1"/>
+    <w:lsdException w:name="Table Web 3" w:semiHidden="1" w:unhideWhenUsed="1"/>
     <w:lsdException w:name="Balloon Text" w:semiHidden="1" w:unhideWhenUsed="1"/>
     <w:lsdException w:name="Table Grid" w:uiPriority="39"/>
+    <w:lsdException w:name="Table Theme" w:semiHidden="1" w:unhideWhenUsed="1"/>
     <w:lsdException w:name="Placeholder Text" w:semiHidden="1"/>
     <w:lsdException w:name="No Spacing" w:uiPriority="1" w:qFormat="1"/>
     <w:lsdException w:name="Light Shading" w:uiPriority="60"/>
@@ -2104,6 +2391,50 @@
     <w:uiPriority w:val="99"/>
     <w:semiHidden/>
     <w:unhideWhenUsed/>
+  </w:style>
+  <w:style w:type="paragraph" w:styleId="Header">
+    <w:name w:val="header"/>
+    <w:basedOn w:val="Normal"/>
+    <w:link w:val="HeaderChar"/>
+    <w:uiPriority w:val="99"/>
+    <w:unhideWhenUsed/>
+    <w:rsid w:val="005243E5"/>
+    <w:pPr>
+      <w:tabs>
+        <w:tab w:val="center" w:pos="4513"/>
+        <w:tab w:val="right" w:pos="9026"/>
+      </w:tabs>
+      <w:spacing w:after="0" w:line="240" w:lineRule="auto"/>
+    </w:pPr>
+  </w:style>
+  <w:style w:type="character" w:customStyle="1" w:styleId="HeaderChar">
+    <w:name w:val="Header Char"/>
+    <w:basedOn w:val="DefaultParagraphFont"/>
+    <w:link w:val="Header"/>
+    <w:uiPriority w:val="99"/>
+    <w:rsid w:val="005243E5"/>
+  </w:style>
+  <w:style w:type="paragraph" w:styleId="Footer">
+    <w:name w:val="footer"/>
+    <w:basedOn w:val="Normal"/>
+    <w:link w:val="FooterChar"/>
+    <w:uiPriority w:val="99"/>
+    <w:unhideWhenUsed/>
+    <w:rsid w:val="005243E5"/>
+    <w:pPr>
+      <w:tabs>
+        <w:tab w:val="center" w:pos="4513"/>
+        <w:tab w:val="right" w:pos="9026"/>
+      </w:tabs>
+      <w:spacing w:after="0" w:line="240" w:lineRule="auto"/>
+    </w:pPr>
+  </w:style>
+  <w:style w:type="character" w:customStyle="1" w:styleId="FooterChar">
+    <w:name w:val="Footer Char"/>
+    <w:basedOn w:val="DefaultParagraphFont"/>
+    <w:link w:val="Footer"/>
+    <w:uiPriority w:val="99"/>
+    <w:rsid w:val="005243E5"/>
   </w:style>
 </w:styles>
 </file>

</xml_diff>